<commit_message>
Invalid args message + 10method image update
</commit_message>
<xml_diff>
--- a/report.docx
+++ b/report.docx
@@ -237,6 +237,7 @@
       </w:pPr>
       <w:r>
         <w:rPr>
+          <w:noProof/>
           <w:lang w:val="en-US"/>
         </w:rPr>
         <w:drawing>
@@ -470,21 +471,7 @@
           <w:rFonts w:eastAsiaTheme="majorEastAsia"/>
           <w:lang w:val="ru-RU"/>
         </w:rPr>
-        <w:t>,</w:t>
-      </w:r>
-      <w:r>
-        <w:rPr>
-          <w:rFonts w:eastAsiaTheme="majorEastAsia"/>
-          <w:lang w:val="ru-RU"/>
-        </w:rPr>
-        <w:t xml:space="preserve"> </w:t>
-      </w:r>
-      <w:r>
-        <w:rPr>
-          <w:rFonts w:eastAsiaTheme="majorEastAsia"/>
-          <w:lang w:val="ru-RU"/>
-        </w:rPr>
-        <w:t xml:space="preserve">0 </w:t>
+        <w:t xml:space="preserve">, 0 </w:t>
       </w:r>
       <w:r>
         <w:rPr>
@@ -588,40 +575,14 @@
         <w:rPr>
           <w:rFonts w:eastAsiaTheme="majorEastAsia"/>
         </w:rPr>
-        <w:t>початкове</w:t>
-      </w:r>
-      <w:r>
-        <w:rPr>
-          <w:rFonts w:eastAsiaTheme="majorEastAsia"/>
-        </w:rPr>
-        <w:t xml:space="preserve"> </w:t>
-      </w:r>
-      <w:r>
-        <w:rPr>
-          <w:rFonts w:eastAsiaTheme="majorEastAsia"/>
-        </w:rPr>
-        <w:t>значення</w:t>
+        <w:t>початкове значення</w:t>
       </w:r>
       <w:r>
         <w:rPr>
           <w:rFonts w:eastAsiaTheme="majorEastAsia"/>
           <w:lang w:val="ru-RU"/>
         </w:rPr>
-        <w:t xml:space="preserve">, 0 </w:t>
-      </w:r>
-      <w:r>
-        <w:rPr>
-          <w:rFonts w:eastAsiaTheme="majorEastAsia"/>
-          <w:lang w:val="ru-RU"/>
-        </w:rPr>
-        <w:t>≤</w:t>
-      </w:r>
-      <w:r>
-        <w:rPr>
-          <w:rFonts w:eastAsiaTheme="majorEastAsia"/>
-          <w:lang w:val="ru-RU"/>
-        </w:rPr>
-        <w:t xml:space="preserve"> </w:t>
+        <w:t xml:space="preserve">, 0 ≤ </w:t>
       </w:r>
       <m:oMath>
         <m:sSub>
@@ -696,19 +657,7 @@
         <w:rPr>
           <w:rFonts w:eastAsiaTheme="majorEastAsia"/>
         </w:rPr>
-        <w:t xml:space="preserve"> Модуль повинен бути достатньо великим, оскільки період не може</w:t>
-      </w:r>
-      <w:r>
-        <w:rPr>
-          <w:rFonts w:eastAsiaTheme="majorEastAsia"/>
-        </w:rPr>
-        <w:t xml:space="preserve"> </w:t>
-      </w:r>
-      <w:r>
-        <w:rPr>
-          <w:rFonts w:eastAsiaTheme="majorEastAsia"/>
-        </w:rPr>
-        <w:t xml:space="preserve">містити більше </w:t>
+        <w:t xml:space="preserve"> Модуль повинен бути достатньо великим, оскільки період не може містити більше </w:t>
       </w:r>
       <w:r>
         <w:rPr>
@@ -770,19 +719,7 @@
         <w:rPr>
           <w:rFonts w:eastAsiaTheme="majorEastAsia"/>
         </w:rPr>
-        <w:t>. В</w:t>
-      </w:r>
-      <w:r>
-        <w:rPr>
-          <w:rFonts w:eastAsiaTheme="majorEastAsia"/>
-        </w:rPr>
-        <w:t xml:space="preserve"> </w:t>
-      </w:r>
-      <w:r>
-        <w:rPr>
-          <w:rFonts w:eastAsiaTheme="majorEastAsia"/>
-        </w:rPr>
-        <w:t xml:space="preserve">якості </w:t>
+        <w:t xml:space="preserve">. В якості </w:t>
       </w:r>
       <w:r>
         <w:rPr>
@@ -831,19 +768,7 @@
         <w:rPr>
           <w:rFonts w:eastAsiaTheme="majorEastAsia"/>
         </w:rPr>
-        <w:t xml:space="preserve"> Цей вибір визначається наступною теоремою: лінійна</w:t>
-      </w:r>
-      <w:r>
-        <w:rPr>
-          <w:rFonts w:eastAsiaTheme="majorEastAsia"/>
-        </w:rPr>
-        <w:t xml:space="preserve"> </w:t>
-      </w:r>
-      <w:r>
-        <w:rPr>
-          <w:rFonts w:eastAsiaTheme="majorEastAsia"/>
-        </w:rPr>
-        <w:t xml:space="preserve">конгруентна послідовність, визначена числами </w:t>
+        <w:t xml:space="preserve"> Цей вибір визначається наступною теоремою: лінійна конгруентна послідовність, визначена числами </w:t>
       </w:r>
       <w:r>
         <w:rPr>
@@ -885,13 +810,7 @@
         <w:rPr>
           <w:rFonts w:eastAsiaTheme="majorEastAsia"/>
         </w:rPr>
-        <w:t xml:space="preserve"> і</w:t>
-      </w:r>
-      <w:r>
-        <w:rPr>
-          <w:rFonts w:eastAsiaTheme="majorEastAsia"/>
-        </w:rPr>
-        <w:t xml:space="preserve"> </w:t>
+        <w:t xml:space="preserve"> і </w:t>
       </w:r>
       <m:oMath>
         <m:sSub>
@@ -941,25 +860,7 @@
         <w:rPr>
           <w:rFonts w:eastAsiaTheme="majorEastAsia"/>
         </w:rPr>
-        <w:t xml:space="preserve"> </w:t>
-      </w:r>
-      <w:r>
-        <w:rPr>
-          <w:rFonts w:eastAsiaTheme="majorEastAsia"/>
-        </w:rPr>
-        <w:t>тоді і лише тоді,</w:t>
-      </w:r>
-      <w:r>
-        <w:rPr>
-          <w:rFonts w:eastAsiaTheme="majorEastAsia"/>
-        </w:rPr>
-        <w:t xml:space="preserve"> </w:t>
-      </w:r>
-      <w:r>
-        <w:rPr>
-          <w:rFonts w:eastAsiaTheme="majorEastAsia"/>
-        </w:rPr>
-        <w:t>коли виконуються три умови:</w:t>
+        <w:t xml:space="preserve"> тоді і лише тоді, коли виконуються три умови:</w:t>
       </w:r>
     </w:p>
     <w:p>
@@ -1251,14 +1152,7 @@
             <w:rFonts w:ascii="Cambria Math" w:eastAsiaTheme="majorEastAsia" w:hAnsi="Cambria Math"/>
             <w:lang w:val="ru-RU"/>
           </w:rPr>
-          <m:t xml:space="preserve">= </m:t>
-        </m:r>
-        <m:r>
-          <w:rPr>
-            <w:rFonts w:ascii="Cambria Math" w:eastAsiaTheme="majorEastAsia" w:hAnsi="Cambria Math"/>
-            <w:lang w:val="ru-RU"/>
-          </w:rPr>
-          <m:t>42949672</m:t>
+          <m:t>= 42949672</m:t>
         </m:r>
         <m:r>
           <w:rPr>
@@ -1287,19 +1181,7 @@
           <w:rPr>
             <w:rFonts w:ascii="Cambria Math" w:eastAsiaTheme="majorEastAsia" w:hAnsi="Cambria Math"/>
           </w:rPr>
-          <m:t>m=</m:t>
-        </m:r>
-        <m:r>
-          <w:rPr>
-            <w:rFonts w:ascii="Cambria Math" w:eastAsiaTheme="majorEastAsia" w:hAnsi="Cambria Math"/>
-          </w:rPr>
-          <m:t>4294967291</m:t>
-        </m:r>
-        <m:r>
-          <w:rPr>
-            <w:rFonts w:ascii="Cambria Math" w:eastAsiaTheme="majorEastAsia" w:hAnsi="Cambria Math"/>
-          </w:rPr>
-          <m:t>;</m:t>
+          <m:t>m=4294967291;</m:t>
         </m:r>
       </m:oMath>
     </w:p>
@@ -1321,19 +1203,7 @@
           <w:rPr>
             <w:rFonts w:ascii="Cambria Math" w:eastAsiaTheme="majorEastAsia" w:hAnsi="Cambria Math"/>
           </w:rPr>
-          <m:t>c=</m:t>
-        </m:r>
-        <m:r>
-          <w:rPr>
-            <w:rFonts w:ascii="Cambria Math" w:eastAsiaTheme="majorEastAsia" w:hAnsi="Cambria Math"/>
-          </w:rPr>
-          <m:t>4294967279</m:t>
-        </m:r>
-        <m:r>
-          <w:rPr>
-            <w:rFonts w:ascii="Cambria Math" w:eastAsiaTheme="majorEastAsia" w:hAnsi="Cambria Math"/>
-          </w:rPr>
-          <m:t>;</m:t>
+          <m:t>c=4294967279;</m:t>
         </m:r>
       </m:oMath>
     </w:p>
@@ -1355,19 +1225,7 @@
           <w:rPr>
             <w:rFonts w:ascii="Cambria Math" w:eastAsiaTheme="majorEastAsia" w:hAnsi="Cambria Math"/>
           </w:rPr>
-          <m:t>a=</m:t>
-        </m:r>
-        <m:r>
-          <w:rPr>
-            <w:rFonts w:ascii="Cambria Math" w:eastAsiaTheme="majorEastAsia" w:hAnsi="Cambria Math"/>
-          </w:rPr>
-          <m:t>4294967231</m:t>
-        </m:r>
-        <m:r>
-          <w:rPr>
-            <w:rFonts w:ascii="Cambria Math" w:eastAsiaTheme="majorEastAsia" w:hAnsi="Cambria Math"/>
-          </w:rPr>
-          <m:t>.</m:t>
+          <m:t>a=4294967231.</m:t>
         </m:r>
       </m:oMath>
     </w:p>
@@ -1384,6 +1242,7 @@
           <w:rFonts w:eastAsiaTheme="majorEastAsia"/>
           <w:b/>
           <w:bCs/>
+          <w:noProof/>
           <w:lang w:val="en-US"/>
         </w:rPr>
         <w:drawing>
@@ -1471,6 +1330,9 @@
         <w:pStyle w:val="2"/>
       </w:pPr>
       <w:r>
+        <w:rPr>
+          <w:noProof/>
+        </w:rPr>
         <w:lastRenderedPageBreak/>
         <w:drawing>
           <wp:anchor distT="0" distB="0" distL="114300" distR="114300" simplePos="0" relativeHeight="251660288" behindDoc="0" locked="0" layoutInCell="1" allowOverlap="1" wp14:anchorId="4286922C" wp14:editId="6875DBAC">
@@ -2145,14 +2007,7 @@
             <w:rFonts w:ascii="Cambria Math" w:eastAsiaTheme="majorEastAsia" w:hAnsi="Cambria Math"/>
             <w:lang w:val="ru-RU"/>
           </w:rPr>
-          <m:t xml:space="preserve">= </m:t>
-        </m:r>
-        <m:r>
-          <w:rPr>
-            <w:rFonts w:ascii="Cambria Math" w:eastAsiaTheme="majorEastAsia" w:hAnsi="Cambria Math"/>
-            <w:lang w:val="ru-RU"/>
-          </w:rPr>
-          <m:t>42949672</m:t>
+          <m:t>= 42949672</m:t>
         </m:r>
         <m:r>
           <w:rPr>
@@ -2181,19 +2036,7 @@
           <w:rPr>
             <w:rFonts w:ascii="Cambria Math" w:eastAsiaTheme="majorEastAsia" w:hAnsi="Cambria Math"/>
           </w:rPr>
-          <m:t>m=</m:t>
-        </m:r>
-        <m:r>
-          <w:rPr>
-            <w:rFonts w:ascii="Cambria Math" w:eastAsiaTheme="majorEastAsia" w:hAnsi="Cambria Math"/>
-          </w:rPr>
-          <m:t>4294967291</m:t>
-        </m:r>
-        <m:r>
-          <w:rPr>
-            <w:rFonts w:ascii="Cambria Math" w:eastAsiaTheme="majorEastAsia" w:hAnsi="Cambria Math"/>
-          </w:rPr>
-          <m:t>;</m:t>
+          <m:t>m=4294967291;</m:t>
         </m:r>
       </m:oMath>
     </w:p>
@@ -2215,19 +2058,7 @@
           <w:rPr>
             <w:rFonts w:ascii="Cambria Math" w:eastAsiaTheme="majorEastAsia" w:hAnsi="Cambria Math"/>
           </w:rPr>
-          <m:t>c=</m:t>
-        </m:r>
-        <m:r>
-          <w:rPr>
-            <w:rFonts w:ascii="Cambria Math" w:eastAsiaTheme="majorEastAsia" w:hAnsi="Cambria Math"/>
-          </w:rPr>
-          <m:t>4294967279</m:t>
-        </m:r>
-        <m:r>
-          <w:rPr>
-            <w:rFonts w:ascii="Cambria Math" w:eastAsiaTheme="majorEastAsia" w:hAnsi="Cambria Math"/>
-          </w:rPr>
-          <m:t>;</m:t>
+          <m:t>c=4294967279;</m:t>
         </m:r>
       </m:oMath>
     </w:p>
@@ -2249,25 +2080,7 @@
           <w:rPr>
             <w:rFonts w:ascii="Cambria Math" w:eastAsiaTheme="majorEastAsia" w:hAnsi="Cambria Math"/>
           </w:rPr>
-          <m:t>d</m:t>
-        </m:r>
-        <m:r>
-          <w:rPr>
-            <w:rFonts w:ascii="Cambria Math" w:eastAsiaTheme="majorEastAsia" w:hAnsi="Cambria Math"/>
-          </w:rPr>
-          <m:t>=</m:t>
-        </m:r>
-        <m:r>
-          <w:rPr>
-            <w:rFonts w:ascii="Cambria Math" w:eastAsiaTheme="majorEastAsia" w:hAnsi="Cambria Math"/>
-          </w:rPr>
-          <m:t>4294967231</m:t>
-        </m:r>
-        <m:r>
-          <w:rPr>
-            <w:rFonts w:ascii="Cambria Math" w:eastAsiaTheme="majorEastAsia" w:hAnsi="Cambria Math"/>
-          </w:rPr>
-          <m:t>;</m:t>
+          <m:t>d=4294967231;</m:t>
         </m:r>
       </m:oMath>
     </w:p>
@@ -2289,25 +2102,7 @@
           <w:rPr>
             <w:rFonts w:ascii="Cambria Math" w:eastAsiaTheme="majorEastAsia" w:hAnsi="Cambria Math"/>
           </w:rPr>
-          <m:t>a</m:t>
-        </m:r>
-        <m:r>
-          <w:rPr>
-            <w:rFonts w:ascii="Cambria Math" w:eastAsiaTheme="majorEastAsia" w:hAnsi="Cambria Math"/>
-          </w:rPr>
-          <m:t>=</m:t>
-        </m:r>
-        <m:r>
-          <w:rPr>
-            <w:rFonts w:ascii="Cambria Math" w:eastAsiaTheme="majorEastAsia" w:hAnsi="Cambria Math"/>
-          </w:rPr>
-          <m:t>4294967197</m:t>
-        </m:r>
-        <m:r>
-          <w:rPr>
-            <w:rFonts w:ascii="Cambria Math" w:eastAsiaTheme="majorEastAsia" w:hAnsi="Cambria Math"/>
-          </w:rPr>
-          <m:t>.</m:t>
+          <m:t>a=4294967197.</m:t>
         </m:r>
       </m:oMath>
     </w:p>
@@ -2322,6 +2117,7 @@
       <w:r>
         <w:rPr>
           <w:rFonts w:eastAsiaTheme="majorEastAsia"/>
+          <w:noProof/>
         </w:rPr>
         <w:drawing>
           <wp:anchor distT="0" distB="0" distL="114300" distR="114300" simplePos="0" relativeHeight="251661312" behindDoc="0" locked="0" layoutInCell="1" allowOverlap="1" wp14:anchorId="3A13EEB4" wp14:editId="7872538E">
@@ -2415,6 +2211,9 @@
         <w:pStyle w:val="2"/>
       </w:pPr>
       <w:r>
+        <w:rPr>
+          <w:noProof/>
+        </w:rPr>
         <w:lastRenderedPageBreak/>
         <w:drawing>
           <wp:anchor distT="0" distB="0" distL="114300" distR="114300" simplePos="0" relativeHeight="251662336" behindDoc="0" locked="0" layoutInCell="1" allowOverlap="1" wp14:anchorId="57BE1B7A" wp14:editId="22FE6BDA">
@@ -2558,14 +2357,7 @@
             <w:rFonts w:ascii="Cambria Math" w:eastAsiaTheme="majorEastAsia" w:hAnsi="Cambria Math"/>
             <w:lang w:val="ru-RU"/>
           </w:rPr>
-          <m:t xml:space="preserve">= </m:t>
-        </m:r>
-        <m:r>
-          <w:rPr>
-            <w:rFonts w:ascii="Cambria Math" w:eastAsiaTheme="majorEastAsia" w:hAnsi="Cambria Math"/>
-            <w:lang w:val="ru-RU"/>
-          </w:rPr>
-          <m:t>1247437</m:t>
+          <m:t>= 1247437</m:t>
         </m:r>
         <m:r>
           <w:rPr>
@@ -2624,14 +2416,7 @@
             <w:rFonts w:ascii="Cambria Math" w:eastAsiaTheme="majorEastAsia" w:hAnsi="Cambria Math"/>
             <w:lang w:val="ru-RU"/>
           </w:rPr>
-          <m:t xml:space="preserve">= </m:t>
-        </m:r>
-        <m:r>
-          <w:rPr>
-            <w:rFonts w:ascii="Cambria Math" w:eastAsiaTheme="majorEastAsia" w:hAnsi="Cambria Math"/>
-            <w:lang w:val="ru-RU"/>
-          </w:rPr>
-          <m:t>224743647</m:t>
+          <m:t>= 224743647</m:t>
         </m:r>
         <m:r>
           <w:rPr>
@@ -2675,6 +2460,7 @@
       <w:r>
         <w:rPr>
           <w:rFonts w:eastAsiaTheme="majorEastAsia"/>
+          <w:noProof/>
         </w:rPr>
         <w:drawing>
           <wp:anchor distT="0" distB="0" distL="114300" distR="114300" simplePos="0" relativeHeight="251663360" behindDoc="0" locked="0" layoutInCell="1" allowOverlap="1" wp14:anchorId="10EAFC8B" wp14:editId="255B4D4E">
@@ -2768,6 +2554,9 @@
         <w:pStyle w:val="2"/>
       </w:pPr>
       <w:r>
+        <w:rPr>
+          <w:noProof/>
+        </w:rPr>
         <w:lastRenderedPageBreak/>
         <w:drawing>
           <wp:anchor distT="0" distB="0" distL="114300" distR="114300" simplePos="0" relativeHeight="251664384" behindDoc="0" locked="0" layoutInCell="1" allowOverlap="1" wp14:anchorId="7EF31378" wp14:editId="329BB2E6">
@@ -3053,7 +2842,7 @@
       <w:r>
         <w:rPr>
           <w:rFonts w:eastAsiaTheme="majorEastAsia"/>
-          <w:lang w:val="en-US"/>
+          <w:lang w:val="ru-RU"/>
         </w:rPr>
         <w:t xml:space="preserve"> </w:t>
       </w:r>
@@ -3088,7 +2877,7 @@
             <m:r>
               <w:rPr>
                 <w:rFonts w:ascii="Cambria Math" w:eastAsiaTheme="majorEastAsia" w:hAnsi="Cambria Math"/>
-                <w:lang w:val="en-US"/>
+                <w:lang w:val="ru-RU"/>
               </w:rPr>
               <m:t>-1</m:t>
             </m:r>
@@ -3097,23 +2886,9 @@
         <m:r>
           <w:rPr>
             <w:rFonts w:ascii="Cambria Math" w:eastAsiaTheme="majorEastAsia" w:hAnsi="Cambria Math"/>
-            <w:lang w:val="en-US"/>
+            <w:lang w:val="ru-RU"/>
           </w:rPr>
-          <m:t>≡</m:t>
-        </m:r>
-        <m:r>
-          <w:rPr>
-            <w:rFonts w:ascii="Cambria Math" w:eastAsiaTheme="majorEastAsia" w:hAnsi="Cambria Math"/>
-            <w:lang w:val="en-US"/>
-          </w:rPr>
-          <m:t>1</m:t>
-        </m:r>
-        <m:r>
-          <w:rPr>
-            <w:rFonts w:ascii="Cambria Math" w:eastAsiaTheme="majorEastAsia" w:hAnsi="Cambria Math"/>
-            <w:lang w:val="en-US"/>
-          </w:rPr>
-          <m:t xml:space="preserve"> </m:t>
+          <m:t xml:space="preserve">≡1 </m:t>
         </m:r>
         <m:r>
           <m:rPr>
@@ -3131,7 +2906,7 @@
           </m:rPr>
           <w:rPr>
             <w:rFonts w:ascii="Cambria Math" w:eastAsiaTheme="majorEastAsia" w:hAnsi="Cambria Math"/>
-            <w:lang w:val="en-US"/>
+            <w:lang w:val="ru-RU"/>
           </w:rPr>
           <m:t xml:space="preserve"> </m:t>
         </m:r>
@@ -3159,6 +2934,7 @@
       <w:r>
         <w:rPr>
           <w:rFonts w:eastAsiaTheme="majorEastAsia"/>
+          <w:noProof/>
         </w:rPr>
         <w:drawing>
           <wp:anchor distT="0" distB="0" distL="114300" distR="114300" simplePos="0" relativeHeight="251674624" behindDoc="0" locked="0" layoutInCell="1" allowOverlap="1" wp14:anchorId="14F7456E" wp14:editId="70560910">
@@ -3409,14 +3185,7 @@
             <w:rFonts w:ascii="Cambria Math" w:eastAsiaTheme="majorEastAsia" w:hAnsi="Cambria Math"/>
             <w:lang w:val="ru-RU"/>
           </w:rPr>
-          <m:t xml:space="preserve">= </m:t>
-        </m:r>
-        <m:r>
-          <w:rPr>
-            <w:rFonts w:ascii="Cambria Math" w:eastAsiaTheme="majorEastAsia" w:hAnsi="Cambria Math"/>
-            <w:lang w:val="ru-RU"/>
-          </w:rPr>
-          <m:t>42949672</m:t>
+          <m:t>= 42949672</m:t>
         </m:r>
         <m:r>
           <w:rPr>
@@ -3445,19 +3214,7 @@
           <w:rPr>
             <w:rFonts w:ascii="Cambria Math" w:eastAsiaTheme="majorEastAsia" w:hAnsi="Cambria Math"/>
           </w:rPr>
-          <m:t>m=</m:t>
-        </m:r>
-        <m:r>
-          <w:rPr>
-            <w:rFonts w:ascii="Cambria Math" w:eastAsiaTheme="majorEastAsia" w:hAnsi="Cambria Math"/>
-          </w:rPr>
-          <m:t>4294967197</m:t>
-        </m:r>
-        <m:r>
-          <w:rPr>
-            <w:rFonts w:ascii="Cambria Math" w:eastAsiaTheme="majorEastAsia" w:hAnsi="Cambria Math"/>
-          </w:rPr>
-          <m:t>;</m:t>
+          <m:t>m=4294967197;</m:t>
         </m:r>
       </m:oMath>
     </w:p>
@@ -3479,19 +3236,7 @@
           <w:rPr>
             <w:rFonts w:ascii="Cambria Math" w:eastAsiaTheme="majorEastAsia" w:hAnsi="Cambria Math"/>
           </w:rPr>
-          <m:t>c=</m:t>
-        </m:r>
-        <m:r>
-          <w:rPr>
-            <w:rFonts w:ascii="Cambria Math" w:eastAsiaTheme="majorEastAsia" w:hAnsi="Cambria Math"/>
-          </w:rPr>
-          <m:t>4294967291</m:t>
-        </m:r>
-        <m:r>
-          <w:rPr>
-            <w:rFonts w:ascii="Cambria Math" w:eastAsiaTheme="majorEastAsia" w:hAnsi="Cambria Math"/>
-          </w:rPr>
-          <m:t>;</m:t>
+          <m:t>c=4294967291;</m:t>
         </m:r>
       </m:oMath>
     </w:p>
@@ -3513,25 +3258,7 @@
           <w:rPr>
             <w:rFonts w:ascii="Cambria Math" w:eastAsiaTheme="majorEastAsia" w:hAnsi="Cambria Math"/>
           </w:rPr>
-          <m:t>a</m:t>
-        </m:r>
-        <m:r>
-          <w:rPr>
-            <w:rFonts w:ascii="Cambria Math" w:eastAsiaTheme="majorEastAsia" w:hAnsi="Cambria Math"/>
-          </w:rPr>
-          <m:t>=</m:t>
-        </m:r>
-        <m:r>
-          <w:rPr>
-            <w:rFonts w:ascii="Cambria Math" w:eastAsiaTheme="majorEastAsia" w:hAnsi="Cambria Math"/>
-          </w:rPr>
-          <m:t>4294967157</m:t>
-        </m:r>
-        <m:r>
-          <w:rPr>
-            <w:rFonts w:ascii="Cambria Math" w:eastAsiaTheme="majorEastAsia" w:hAnsi="Cambria Math"/>
-          </w:rPr>
-          <m:t>.</m:t>
+          <m:t>a=4294967157.</m:t>
         </m:r>
       </m:oMath>
     </w:p>
@@ -3546,6 +3273,7 @@
       <w:r>
         <w:rPr>
           <w:rFonts w:eastAsiaTheme="majorEastAsia"/>
+          <w:noProof/>
         </w:rPr>
         <w:drawing>
           <wp:anchor distT="0" distB="0" distL="114300" distR="114300" simplePos="0" relativeHeight="251675648" behindDoc="0" locked="0" layoutInCell="1" allowOverlap="1" wp14:anchorId="77FFF10D" wp14:editId="56A68C82">
@@ -3639,6 +3367,9 @@
         <w:pStyle w:val="2"/>
       </w:pPr>
       <w:r>
+        <w:rPr>
+          <w:noProof/>
+        </w:rPr>
         <w:lastRenderedPageBreak/>
         <w:drawing>
           <wp:anchor distT="0" distB="0" distL="114300" distR="114300" simplePos="0" relativeHeight="251665408" behindDoc="0" locked="0" layoutInCell="1" allowOverlap="1" wp14:anchorId="60EF9A99" wp14:editId="39264869">
@@ -3746,19 +3477,7 @@
           <w:rPr>
             <w:rFonts w:ascii="Cambria Math" w:eastAsiaTheme="majorEastAsia" w:hAnsi="Cambria Math"/>
           </w:rPr>
-          <m:t>m=</m:t>
-        </m:r>
-        <m:r>
-          <w:rPr>
-            <w:rFonts w:ascii="Cambria Math" w:eastAsiaTheme="majorEastAsia" w:hAnsi="Cambria Math"/>
-          </w:rPr>
-          <m:t>4294967197</m:t>
-        </m:r>
-        <m:r>
-          <w:rPr>
-            <w:rFonts w:ascii="Cambria Math" w:eastAsiaTheme="majorEastAsia" w:hAnsi="Cambria Math"/>
-          </w:rPr>
-          <m:t>;</m:t>
+          <m:t>m=4294967197;</m:t>
         </m:r>
       </m:oMath>
     </w:p>
@@ -3865,14 +3584,7 @@
             <w:rFonts w:ascii="Cambria Math" w:eastAsiaTheme="majorEastAsia" w:hAnsi="Cambria Math"/>
             <w:lang w:val="ru-RU"/>
           </w:rPr>
-          <m:t xml:space="preserve">= </m:t>
-        </m:r>
-        <m:r>
-          <w:rPr>
-            <w:rFonts w:ascii="Cambria Math" w:eastAsiaTheme="majorEastAsia" w:hAnsi="Cambria Math"/>
-            <w:lang w:val="ru-RU"/>
-          </w:rPr>
-          <m:t>42949672</m:t>
+          <m:t>= 42949672</m:t>
         </m:r>
         <m:r>
           <w:rPr>
@@ -3901,19 +3613,7 @@
           <w:rPr>
             <w:rFonts w:ascii="Cambria Math" w:eastAsiaTheme="majorEastAsia" w:hAnsi="Cambria Math"/>
           </w:rPr>
-          <m:t>m=</m:t>
-        </m:r>
-        <m:r>
-          <w:rPr>
-            <w:rFonts w:ascii="Cambria Math" w:eastAsiaTheme="majorEastAsia" w:hAnsi="Cambria Math"/>
-          </w:rPr>
-          <m:t>4294967291</m:t>
-        </m:r>
-        <m:r>
-          <w:rPr>
-            <w:rFonts w:ascii="Cambria Math" w:eastAsiaTheme="majorEastAsia" w:hAnsi="Cambria Math"/>
-          </w:rPr>
-          <m:t>;</m:t>
+          <m:t>m=4294967291;</m:t>
         </m:r>
       </m:oMath>
     </w:p>
@@ -3935,19 +3635,7 @@
           <w:rPr>
             <w:rFonts w:ascii="Cambria Math" w:eastAsiaTheme="majorEastAsia" w:hAnsi="Cambria Math"/>
           </w:rPr>
-          <m:t>c=</m:t>
-        </m:r>
-        <m:r>
-          <w:rPr>
-            <w:rFonts w:ascii="Cambria Math" w:eastAsiaTheme="majorEastAsia" w:hAnsi="Cambria Math"/>
-          </w:rPr>
-          <m:t>4294967279</m:t>
-        </m:r>
-        <m:r>
-          <w:rPr>
-            <w:rFonts w:ascii="Cambria Math" w:eastAsiaTheme="majorEastAsia" w:hAnsi="Cambria Math"/>
-          </w:rPr>
-          <m:t>;</m:t>
+          <m:t>c=4294967279;</m:t>
         </m:r>
       </m:oMath>
     </w:p>
@@ -3969,25 +3657,7 @@
           <w:rPr>
             <w:rFonts w:ascii="Cambria Math" w:eastAsiaTheme="majorEastAsia" w:hAnsi="Cambria Math"/>
           </w:rPr>
-          <m:t>d</m:t>
-        </m:r>
-        <m:r>
-          <w:rPr>
-            <w:rFonts w:ascii="Cambria Math" w:eastAsiaTheme="majorEastAsia" w:hAnsi="Cambria Math"/>
-          </w:rPr>
-          <m:t>=</m:t>
-        </m:r>
-        <m:r>
-          <w:rPr>
-            <w:rFonts w:ascii="Cambria Math" w:eastAsiaTheme="majorEastAsia" w:hAnsi="Cambria Math"/>
-          </w:rPr>
-          <m:t>4294967231</m:t>
-        </m:r>
-        <m:r>
-          <w:rPr>
-            <w:rFonts w:ascii="Cambria Math" w:eastAsiaTheme="majorEastAsia" w:hAnsi="Cambria Math"/>
-          </w:rPr>
-          <m:t>;</m:t>
+          <m:t>d=4294967231;</m:t>
         </m:r>
       </m:oMath>
     </w:p>
@@ -4009,25 +3679,7 @@
           <w:rPr>
             <w:rFonts w:ascii="Cambria Math" w:eastAsiaTheme="majorEastAsia" w:hAnsi="Cambria Math"/>
           </w:rPr>
-          <m:t>a</m:t>
-        </m:r>
-        <m:r>
-          <w:rPr>
-            <w:rFonts w:ascii="Cambria Math" w:eastAsiaTheme="majorEastAsia" w:hAnsi="Cambria Math"/>
-          </w:rPr>
-          <m:t>=</m:t>
-        </m:r>
-        <m:r>
-          <w:rPr>
-            <w:rFonts w:ascii="Cambria Math" w:eastAsiaTheme="majorEastAsia" w:hAnsi="Cambria Math"/>
-          </w:rPr>
-          <m:t>4294967197</m:t>
-        </m:r>
-        <m:r>
-          <w:rPr>
-            <w:rFonts w:ascii="Cambria Math" w:eastAsiaTheme="majorEastAsia" w:hAnsi="Cambria Math"/>
-          </w:rPr>
-          <m:t>.</m:t>
+          <m:t>a=4294967197.</m:t>
         </m:r>
       </m:oMath>
     </w:p>
@@ -4129,14 +3781,7 @@
             <w:rFonts w:ascii="Cambria Math" w:eastAsiaTheme="majorEastAsia" w:hAnsi="Cambria Math"/>
             <w:lang w:val="ru-RU"/>
           </w:rPr>
-          <m:t xml:space="preserve">= </m:t>
-        </m:r>
-        <m:r>
-          <w:rPr>
-            <w:rFonts w:ascii="Cambria Math" w:eastAsiaTheme="majorEastAsia" w:hAnsi="Cambria Math"/>
-            <w:lang w:val="ru-RU"/>
-          </w:rPr>
-          <m:t>42949672</m:t>
+          <m:t>= 42949672</m:t>
         </m:r>
         <m:r>
           <w:rPr>
@@ -4165,19 +3810,7 @@
           <w:rPr>
             <w:rFonts w:ascii="Cambria Math" w:eastAsiaTheme="majorEastAsia" w:hAnsi="Cambria Math"/>
           </w:rPr>
-          <m:t>m=</m:t>
-        </m:r>
-        <m:r>
-          <w:rPr>
-            <w:rFonts w:ascii="Cambria Math" w:eastAsiaTheme="majorEastAsia" w:hAnsi="Cambria Math"/>
-          </w:rPr>
-          <m:t>4294967197</m:t>
-        </m:r>
-        <m:r>
-          <w:rPr>
-            <w:rFonts w:ascii="Cambria Math" w:eastAsiaTheme="majorEastAsia" w:hAnsi="Cambria Math"/>
-          </w:rPr>
-          <m:t>;</m:t>
+          <m:t>m=4294967197;</m:t>
         </m:r>
       </m:oMath>
     </w:p>
@@ -4199,19 +3832,7 @@
           <w:rPr>
             <w:rFonts w:ascii="Cambria Math" w:eastAsiaTheme="majorEastAsia" w:hAnsi="Cambria Math"/>
           </w:rPr>
-          <m:t>c=</m:t>
-        </m:r>
-        <m:r>
-          <w:rPr>
-            <w:rFonts w:ascii="Cambria Math" w:eastAsiaTheme="majorEastAsia" w:hAnsi="Cambria Math"/>
-          </w:rPr>
-          <m:t>4294967291</m:t>
-        </m:r>
-        <m:r>
-          <w:rPr>
-            <w:rFonts w:ascii="Cambria Math" w:eastAsiaTheme="majorEastAsia" w:hAnsi="Cambria Math"/>
-          </w:rPr>
-          <m:t>;</m:t>
+          <m:t>c=4294967291;</m:t>
         </m:r>
       </m:oMath>
     </w:p>
@@ -4233,25 +3854,7 @@
           <w:rPr>
             <w:rFonts w:ascii="Cambria Math" w:eastAsiaTheme="majorEastAsia" w:hAnsi="Cambria Math"/>
           </w:rPr>
-          <m:t>a</m:t>
-        </m:r>
-        <m:r>
-          <w:rPr>
-            <w:rFonts w:ascii="Cambria Math" w:eastAsiaTheme="majorEastAsia" w:hAnsi="Cambria Math"/>
-          </w:rPr>
-          <m:t>=</m:t>
-        </m:r>
-        <m:r>
-          <w:rPr>
-            <w:rFonts w:ascii="Cambria Math" w:eastAsiaTheme="majorEastAsia" w:hAnsi="Cambria Math"/>
-          </w:rPr>
-          <m:t>4294967157</m:t>
-        </m:r>
-        <m:r>
-          <w:rPr>
-            <w:rFonts w:ascii="Cambria Math" w:eastAsiaTheme="majorEastAsia" w:hAnsi="Cambria Math"/>
-          </w:rPr>
-          <m:t>.</m:t>
+          <m:t>a=4294967157.</m:t>
         </m:r>
       </m:oMath>
     </w:p>
@@ -4266,6 +3869,7 @@
       <w:r>
         <w:rPr>
           <w:rFonts w:eastAsiaTheme="majorEastAsia"/>
+          <w:noProof/>
         </w:rPr>
         <w:drawing>
           <wp:anchor distT="0" distB="0" distL="114300" distR="114300" simplePos="0" relativeHeight="251676672" behindDoc="0" locked="0" layoutInCell="1" allowOverlap="1" wp14:anchorId="7B1952A9" wp14:editId="372A8FE6">
@@ -4365,6 +3969,7 @@
       <w:r>
         <w:rPr>
           <w:rFonts w:eastAsiaTheme="majorEastAsia"/>
+          <w:noProof/>
         </w:rPr>
         <w:lastRenderedPageBreak/>
         <w:drawing>
@@ -4446,6 +4051,9 @@
         </w:rPr>
       </w:pPr>
       <w:r>
+        <w:rPr>
+          <w:noProof/>
+        </w:rPr>
         <w:drawing>
           <wp:anchor distT="0" distB="0" distL="114300" distR="114300" simplePos="0" relativeHeight="251677696" behindDoc="0" locked="0" layoutInCell="1" allowOverlap="1" wp14:anchorId="34128E18" wp14:editId="401D9D38">
             <wp:simplePos x="0" y="0"/>
@@ -4543,13 +4151,7 @@
           <w:rPr>
             <w:rFonts w:ascii="Cambria Math" w:eastAsiaTheme="majorEastAsia" w:hAnsi="Cambria Math"/>
           </w:rPr>
-          <m:t>σ</m:t>
-        </m:r>
-        <m:r>
-          <w:rPr>
-            <w:rFonts w:ascii="Cambria Math" w:eastAsiaTheme="majorEastAsia" w:hAnsi="Cambria Math"/>
-          </w:rPr>
-          <m:t xml:space="preserve"> </m:t>
+          <m:t xml:space="preserve">σ </m:t>
         </m:r>
       </m:oMath>
       <w:r>
@@ -4666,13 +4268,7 @@
         <w:rPr>
           <w:rFonts w:eastAsiaTheme="majorEastAsia"/>
         </w:rPr>
-        <w:t xml:space="preserve"> </w:t>
-      </w:r>
-      <w:r>
-        <w:rPr>
-          <w:rFonts w:eastAsiaTheme="majorEastAsia"/>
-        </w:rPr>
-        <w:t>= 1. Правило 3-сігма</w:t>
+        <w:t xml:space="preserve"> = 1. Правило 3-сігма</w:t>
       </w:r>
       <w:r>
         <w:rPr>
@@ -4814,7 +4410,7 @@
           <w:rFonts w:eastAsiaTheme="majorEastAsia"/>
           <w:b/>
           <w:bCs/>
-          <w:lang w:val="en-US"/>
+          <w:lang w:val="ru-RU"/>
         </w:rPr>
       </w:pPr>
       <w:r>
@@ -4830,7 +4426,7 @@
           <w:rFonts w:eastAsiaTheme="majorEastAsia"/>
           <w:b/>
           <w:bCs/>
-          <w:lang w:val="en-US"/>
+          <w:lang w:val="ru-RU"/>
         </w:rPr>
         <w:t>:</w:t>
       </w:r>
@@ -4881,14 +4477,7 @@
             <w:rFonts w:ascii="Cambria Math" w:eastAsiaTheme="majorEastAsia" w:hAnsi="Cambria Math"/>
             <w:lang w:val="ru-RU"/>
           </w:rPr>
-          <m:t>=</m:t>
-        </m:r>
-        <m:r>
-          <w:rPr>
-            <w:rFonts w:ascii="Cambria Math" w:eastAsiaTheme="majorEastAsia" w:hAnsi="Cambria Math"/>
-            <w:lang w:val="ru-RU"/>
-          </w:rPr>
-          <m:t xml:space="preserve"> 0</m:t>
+          <m:t>= 0</m:t>
         </m:r>
         <m:r>
           <w:rPr>
@@ -4917,19 +4506,7 @@
           <w:rPr>
             <w:rFonts w:ascii="Cambria Math" w:eastAsiaTheme="majorEastAsia" w:hAnsi="Cambria Math"/>
           </w:rPr>
-          <m:t>σ=</m:t>
-        </m:r>
-        <m:r>
-          <w:rPr>
-            <w:rFonts w:ascii="Cambria Math" w:eastAsiaTheme="majorEastAsia" w:hAnsi="Cambria Math"/>
-          </w:rPr>
-          <m:t>1</m:t>
-        </m:r>
-        <m:r>
-          <w:rPr>
-            <w:rFonts w:ascii="Cambria Math" w:eastAsiaTheme="majorEastAsia" w:hAnsi="Cambria Math"/>
-          </w:rPr>
-          <m:t>.</m:t>
+          <m:t>σ=1.</m:t>
         </m:r>
       </m:oMath>
     </w:p>
@@ -4944,6 +4521,7 @@
       <w:r>
         <w:rPr>
           <w:rFonts w:eastAsiaTheme="majorEastAsia"/>
+          <w:noProof/>
         </w:rPr>
         <w:drawing>
           <wp:anchor distT="0" distB="0" distL="114300" distR="114300" simplePos="0" relativeHeight="251678720" behindDoc="0" locked="0" layoutInCell="1" allowOverlap="1" wp14:anchorId="5523AA31" wp14:editId="22F227D8">
@@ -5054,6 +4632,7 @@
       <w:r>
         <w:rPr>
           <w:rFonts w:eastAsiaTheme="majorEastAsia"/>
+          <w:noProof/>
         </w:rPr>
         <w:drawing>
           <wp:anchor distT="0" distB="0" distL="114300" distR="114300" simplePos="0" relativeHeight="251668480" behindDoc="0" locked="0" layoutInCell="1" allowOverlap="1" wp14:anchorId="36E00209" wp14:editId="40FEA358">
@@ -5320,28 +4899,7 @@
           <w:rFonts w:eastAsiaTheme="majorEastAsia"/>
           <w:lang w:val="ru-RU"/>
         </w:rPr>
-        <w:t>7.</w:t>
-      </w:r>
-      <w:r>
-        <w:rPr>
-          <w:rFonts w:eastAsiaTheme="majorEastAsia"/>
-          <w:lang w:val="ru-RU"/>
-        </w:rPr>
-        <w:t>2</w:t>
-      </w:r>
-      <w:r>
-        <w:rPr>
-          <w:rFonts w:eastAsiaTheme="majorEastAsia"/>
-          <w:lang w:val="ru-RU"/>
-        </w:rPr>
-        <w:t>.</w:t>
-      </w:r>
-      <w:r>
-        <w:rPr>
-          <w:rFonts w:eastAsiaTheme="majorEastAsia"/>
-          <w:lang w:val="ru-RU"/>
-        </w:rPr>
-        <w:t xml:space="preserve"> </w:t>
+        <w:t xml:space="preserve">7.2. </w:t>
       </w:r>
       <m:oMath>
         <m:r>
@@ -5482,28 +5040,7 @@
           <w:rFonts w:eastAsiaTheme="majorEastAsia"/>
           <w:lang w:val="ru-RU"/>
         </w:rPr>
-        <w:t>7.</w:t>
-      </w:r>
-      <w:r>
-        <w:rPr>
-          <w:rFonts w:eastAsiaTheme="majorEastAsia"/>
-          <w:lang w:val="ru-RU"/>
-        </w:rPr>
-        <w:t>3</w:t>
-      </w:r>
-      <w:r>
-        <w:rPr>
-          <w:rFonts w:eastAsiaTheme="majorEastAsia"/>
-          <w:lang w:val="ru-RU"/>
-        </w:rPr>
-        <w:t>.</w:t>
-      </w:r>
-      <w:r>
-        <w:rPr>
-          <w:rFonts w:eastAsiaTheme="majorEastAsia"/>
-          <w:lang w:val="ru-RU"/>
-        </w:rPr>
-        <w:t xml:space="preserve"> </w:t>
+        <w:t xml:space="preserve">7.3. </w:t>
       </w:r>
       <w:proofErr w:type="spellStart"/>
       <w:r>
@@ -5535,15 +5072,33 @@
           <w:rFonts w:eastAsiaTheme="majorEastAsia"/>
           <w:lang w:val="ru-RU"/>
         </w:rPr>
+        <w:t xml:space="preserve"> ≥ </w:t>
+      </w:r>
+      <w:proofErr w:type="gramStart"/>
+      <w:r>
+        <w:rPr>
+          <w:rFonts w:eastAsiaTheme="majorEastAsia"/>
+          <w:lang w:val="ru-RU"/>
+        </w:rPr>
+        <w:t>1 ,</w:t>
+      </w:r>
+      <w:proofErr w:type="gramEnd"/>
+      <w:r>
+        <w:rPr>
+          <w:rFonts w:eastAsiaTheme="majorEastAsia"/>
+          <w:lang w:val="ru-RU"/>
+        </w:rPr>
         <w:t xml:space="preserve"> </w:t>
       </w:r>
+      <w:proofErr w:type="spellStart"/>
       <w:r>
         <w:rPr>
           <w:rFonts w:eastAsiaTheme="majorEastAsia"/>
           <w:lang w:val="ru-RU"/>
         </w:rPr>
-        <w:t>≥</w:t>
-      </w:r>
+        <w:t>виконати</w:t>
+      </w:r>
+      <w:proofErr w:type="spellEnd"/>
       <w:r>
         <w:rPr>
           <w:rFonts w:eastAsiaTheme="majorEastAsia"/>
@@ -5551,65 +5106,34 @@
         </w:rPr>
         <w:t xml:space="preserve"> </w:t>
       </w:r>
-      <w:proofErr w:type="gramStart"/>
+      <w:proofErr w:type="spellStart"/>
       <w:r>
         <w:rPr>
           <w:rFonts w:eastAsiaTheme="majorEastAsia"/>
           <w:lang w:val="ru-RU"/>
         </w:rPr>
-        <w:t>1 ,</w:t>
-      </w:r>
-      <w:proofErr w:type="gramEnd"/>
+        <w:t>пункти</w:t>
+      </w:r>
+      <w:proofErr w:type="spellEnd"/>
       <w:r>
         <w:rPr>
           <w:rFonts w:eastAsiaTheme="majorEastAsia"/>
           <w:lang w:val="ru-RU"/>
         </w:rPr>
-        <w:t xml:space="preserve"> </w:t>
-      </w:r>
-      <w:proofErr w:type="spellStart"/>
-      <w:r>
+        <w:t xml:space="preserve"> 7.1 і 7.2.</w:t>
+      </w:r>
+    </w:p>
+    <w:p>
+      <w:pPr>
         <w:rPr>
           <w:rFonts w:eastAsiaTheme="majorEastAsia"/>
           <w:lang w:val="ru-RU"/>
         </w:rPr>
-        <w:t>виконати</w:t>
-      </w:r>
-      <w:proofErr w:type="spellEnd"/>
-      <w:r>
-        <w:rPr>
-          <w:rFonts w:eastAsiaTheme="majorEastAsia"/>
-          <w:lang w:val="ru-RU"/>
-        </w:rPr>
-        <w:t xml:space="preserve"> </w:t>
-      </w:r>
-      <w:proofErr w:type="spellStart"/>
-      <w:r>
-        <w:rPr>
-          <w:rFonts w:eastAsiaTheme="majorEastAsia"/>
-          <w:lang w:val="ru-RU"/>
-        </w:rPr>
-        <w:t>пункти</w:t>
-      </w:r>
-      <w:proofErr w:type="spellEnd"/>
-      <w:r>
-        <w:rPr>
-          <w:rFonts w:eastAsiaTheme="majorEastAsia"/>
-          <w:lang w:val="ru-RU"/>
-        </w:rPr>
-        <w:t xml:space="preserve"> 7.1 і 7.2.</w:t>
-      </w:r>
-    </w:p>
-    <w:p>
-      <w:pPr>
-        <w:rPr>
-          <w:rFonts w:eastAsiaTheme="majorEastAsia"/>
-          <w:lang w:val="ru-RU"/>
-        </w:rPr>
-      </w:pPr>
-      <w:r>
-        <w:rPr>
-          <w:rFonts w:eastAsiaTheme="majorEastAsia"/>
+      </w:pPr>
+      <w:r>
+        <w:rPr>
+          <w:rFonts w:eastAsiaTheme="majorEastAsia"/>
+          <w:noProof/>
         </w:rPr>
         <w:drawing>
           <wp:anchor distT="0" distB="0" distL="114300" distR="114300" simplePos="0" relativeHeight="251669504" behindDoc="0" locked="0" layoutInCell="1" allowOverlap="1" wp14:anchorId="70D3C75A" wp14:editId="7F133527">
@@ -5881,6 +5405,7 @@
       <w:r>
         <w:rPr>
           <w:rFonts w:eastAsiaTheme="majorEastAsia"/>
+          <w:noProof/>
         </w:rPr>
         <w:drawing>
           <wp:anchor distT="0" distB="0" distL="114300" distR="114300" simplePos="0" relativeHeight="251679744" behindDoc="0" locked="0" layoutInCell="1" allowOverlap="1" wp14:anchorId="3E2857FE" wp14:editId="47235876">
@@ -5995,43 +5520,7 @@
         <w:rPr>
           <w:rFonts w:eastAsiaTheme="majorEastAsia"/>
         </w:rPr>
-        <w:t>8</w:t>
-      </w:r>
-      <w:r>
-        <w:rPr>
-          <w:rFonts w:eastAsiaTheme="majorEastAsia"/>
-        </w:rPr>
-        <w:t>.1.</w:t>
-      </w:r>
-      <w:r>
-        <w:rPr>
-          <w:rFonts w:eastAsiaTheme="majorEastAsia"/>
-        </w:rPr>
-        <w:t xml:space="preserve"> </w:t>
-      </w:r>
-      <w:r>
-        <w:rPr>
-          <w:rFonts w:eastAsiaTheme="majorEastAsia"/>
-        </w:rPr>
-        <w:t>Згенерувати дві незалежні випадкові величини, рівномірно розподілені на</w:t>
-      </w:r>
-      <w:r>
-        <w:rPr>
-          <w:rFonts w:eastAsiaTheme="majorEastAsia"/>
-        </w:rPr>
-        <w:t xml:space="preserve"> </w:t>
-      </w:r>
-      <w:r>
-        <w:rPr>
-          <w:rFonts w:eastAsiaTheme="majorEastAsia"/>
-        </w:rPr>
-        <w:t>інтервалі [0; 1]:</w:t>
-      </w:r>
-      <w:r>
-        <w:rPr>
-          <w:rFonts w:eastAsiaTheme="majorEastAsia"/>
-        </w:rPr>
-        <w:t xml:space="preserve"> </w:t>
+        <w:t xml:space="preserve">8.1. Згенерувати дві незалежні випадкові величини, рівномірно розподілені на інтервалі [0; 1]: </w:t>
       </w:r>
       <m:oMath>
         <m:r>
@@ -6178,13 +5667,7 @@
         <w:rPr>
           <w:rFonts w:eastAsiaTheme="majorEastAsia"/>
         </w:rPr>
-        <w:t xml:space="preserve"> </w:t>
-      </w:r>
-      <w:r>
-        <w:rPr>
-          <w:rFonts w:eastAsiaTheme="majorEastAsia"/>
-        </w:rPr>
-        <w:t>(Необов’язкова перевірка верхньої грані.) Якщо</w:t>
+        <w:t xml:space="preserve"> (Необов’язкова перевірка верхньої грані.) Якщо</w:t>
       </w:r>
       <w:r>
         <w:rPr>
@@ -6228,14 +5711,7 @@
             <w:rFonts w:ascii="Cambria Math" w:eastAsiaTheme="majorEastAsia" w:hAnsi="Cambria Math"/>
             <w:lang w:val="ru-RU"/>
           </w:rPr>
-          <m:t>≤</m:t>
-        </m:r>
-        <m:r>
-          <w:rPr>
-            <w:rFonts w:ascii="Cambria Math" w:eastAsiaTheme="majorEastAsia" w:hAnsi="Cambria Math"/>
-            <w:lang w:val="ru-RU"/>
-          </w:rPr>
-          <m:t>5-4</m:t>
+          <m:t>≤5-4</m:t>
         </m:r>
         <m:sSup>
           <m:sSupPr>
@@ -6660,15 +6136,7 @@
           <w:b/>
           <w:bCs/>
         </w:rPr>
-        <w:t>Обрані</w:t>
-      </w:r>
-      <w:r>
-        <w:rPr>
-          <w:rFonts w:eastAsiaTheme="majorEastAsia"/>
-          <w:b/>
-          <w:bCs/>
-        </w:rPr>
-        <w:t xml:space="preserve"> випадкові послідовності</w:t>
+        <w:t>Обрані випадкові послідовності</w:t>
       </w:r>
       <w:r>
         <w:rPr>
@@ -6719,13 +6187,7 @@
         <w:rPr>
           <w:rFonts w:eastAsiaTheme="majorEastAsia"/>
         </w:rPr>
-        <w:t xml:space="preserve">перший </w:t>
-      </w:r>
-      <w:r>
-        <w:rPr>
-          <w:rFonts w:eastAsiaTheme="majorEastAsia"/>
-        </w:rPr>
-        <w:t>метод</w:t>
+        <w:t>перший метод</w:t>
       </w:r>
       <w:r>
         <w:rPr>
@@ -6805,6 +6267,7 @@
           <w:rFonts w:eastAsiaTheme="majorEastAsia"/>
           <w:b/>
           <w:bCs/>
+          <w:noProof/>
         </w:rPr>
         <w:drawing>
           <wp:anchor distT="0" distB="0" distL="114300" distR="114300" simplePos="0" relativeHeight="251680768" behindDoc="0" locked="0" layoutInCell="1" allowOverlap="1" wp14:anchorId="30353878" wp14:editId="2A676175">
@@ -6914,6 +6377,7 @@
       </w:pPr>
       <w:r>
         <w:rPr>
+          <w:noProof/>
           <w:lang w:val="en-US"/>
         </w:rPr>
         <w:drawing>
@@ -7466,21 +6930,50 @@
           <w:rPr>
             <w:rFonts w:ascii="Cambria Math" w:eastAsiaTheme="majorEastAsia" w:hAnsi="Cambria Math"/>
           </w:rPr>
-          <m:t>.</m:t>
+          <m:t>;</m:t>
         </m:r>
       </m:oMath>
     </w:p>
     <w:p>
       <w:pPr>
+        <w:pStyle w:val="a4"/>
+        <w:numPr>
+          <w:ilvl w:val="0"/>
+          <w:numId w:val="8"/>
+        </w:numPr>
         <w:rPr>
           <w:rFonts w:eastAsiaTheme="majorEastAsia"/>
           <w:b/>
           <w:bCs/>
         </w:rPr>
       </w:pPr>
-      <w:r>
-        <w:rPr>
-          <w:rFonts w:eastAsiaTheme="majorEastAsia"/>
+      <m:oMath>
+        <m:r>
+          <w:rPr>
+            <w:rFonts w:ascii="Cambria Math" w:eastAsiaTheme="majorEastAsia" w:hAnsi="Cambria Math"/>
+          </w:rPr>
+          <m:t>μ</m:t>
+        </m:r>
+        <m:r>
+          <w:rPr>
+            <w:rFonts w:ascii="Cambria Math" w:eastAsiaTheme="majorEastAsia" w:hAnsi="Cambria Math"/>
+          </w:rPr>
+          <m:t xml:space="preserve"> = 20.</m:t>
+        </m:r>
+      </m:oMath>
+    </w:p>
+    <w:p>
+      <w:pPr>
+        <w:rPr>
+          <w:rFonts w:eastAsiaTheme="majorEastAsia"/>
+          <w:b/>
+          <w:bCs/>
+        </w:rPr>
+      </w:pPr>
+      <w:r>
+        <w:rPr>
+          <w:rFonts w:eastAsiaTheme="majorEastAsia"/>
+          <w:noProof/>
         </w:rPr>
         <w:drawing>
           <wp:anchor distT="0" distB="0" distL="114300" distR="114300" simplePos="0" relativeHeight="251681792" behindDoc="0" locked="0" layoutInCell="1" allowOverlap="1" wp14:anchorId="7595459D" wp14:editId="27342524">
@@ -7569,6 +7062,7 @@
       </w:pPr>
       <w:r>
         <w:rPr>
+          <w:noProof/>
           <w:lang w:val="en-US"/>
         </w:rPr>
         <w:lastRenderedPageBreak/>
@@ -7649,6 +7143,7 @@
       <w:r>
         <w:rPr>
           <w:rFonts w:eastAsiaTheme="majorEastAsia"/>
+          <w:noProof/>
           <w:lang w:val="en-US"/>
         </w:rPr>
         <w:drawing>
@@ -7732,13 +7227,7 @@
         <w:rPr>
           <w:rFonts w:eastAsiaTheme="majorEastAsia"/>
         </w:rPr>
-        <w:t xml:space="preserve"> </w:t>
-      </w:r>
-      <w:r>
-        <w:rPr>
-          <w:rFonts w:eastAsiaTheme="majorEastAsia"/>
-        </w:rPr>
-        <w:t xml:space="preserve">(Генерування кандидата.) Згенерувати випадкове число </w:t>
+        <w:t xml:space="preserve"> (Генерування кандидата.) Згенерувати випадкове число </w:t>
       </w:r>
       <w:r>
         <w:rPr>
@@ -7876,6 +7365,7 @@
       <w:r>
         <w:rPr>
           <w:rFonts w:eastAsiaTheme="majorEastAsia"/>
+          <w:noProof/>
           <w:lang w:val="en-US"/>
         </w:rPr>
         <w:drawing>
@@ -7931,7 +7421,7 @@
       <w:pPr>
         <w:rPr>
           <w:rFonts w:eastAsiaTheme="majorEastAsia"/>
-          <w:lang w:val="en-US"/>
+          <w:lang w:val="ru-RU"/>
         </w:rPr>
       </w:pPr>
       <w:r>
@@ -7943,7 +7433,7 @@
       <w:r>
         <w:rPr>
           <w:rFonts w:eastAsiaTheme="majorEastAsia"/>
-          <w:lang w:val="en-US"/>
+          <w:lang w:val="ru-RU"/>
         </w:rPr>
         <w:t xml:space="preserve"> </w:t>
       </w:r>
@@ -7959,7 +7449,7 @@
       <w:r>
         <w:rPr>
           <w:rFonts w:eastAsiaTheme="majorEastAsia"/>
-          <w:lang w:val="en-US"/>
+          <w:lang w:val="ru-RU"/>
         </w:rPr>
         <w:t>.</w:t>
       </w:r>
@@ -8038,12 +7528,33 @@
           <w:rPr>
             <w:rFonts w:ascii="Cambria Math" w:eastAsiaTheme="majorEastAsia" w:hAnsi="Cambria Math"/>
           </w:rPr>
-          <m:t>.</m:t>
+          <m:t>;</m:t>
         </m:r>
       </m:oMath>
     </w:p>
     <w:p>
       <w:pPr>
+        <w:pStyle w:val="a4"/>
+        <w:numPr>
+          <w:ilvl w:val="0"/>
+          <w:numId w:val="8"/>
+        </w:numPr>
+        <w:rPr>
+          <w:rFonts w:eastAsiaTheme="majorEastAsia"/>
+          <w:i/>
+        </w:rPr>
+      </w:pPr>
+      <m:oMath>
+        <m:r>
+          <w:rPr>
+            <w:rFonts w:ascii="Cambria Math" w:eastAsiaTheme="majorEastAsia" w:hAnsi="Cambria Math"/>
+          </w:rPr>
+          <m:t>a=17.</m:t>
+        </m:r>
+      </m:oMath>
+    </w:p>
+    <w:p>
+      <w:pPr>
         <w:rPr>
           <w:rFonts w:eastAsiaTheme="majorEastAsia"/>
           <w:b/>
@@ -8052,21 +7563,21 @@
       </w:pPr>
       <w:r>
         <w:rPr>
-          <w:rFonts w:eastAsiaTheme="majorEastAsia"/>
+          <w:noProof/>
         </w:rPr>
         <w:drawing>
-          <wp:anchor distT="0" distB="0" distL="114300" distR="114300" simplePos="0" relativeHeight="251682816" behindDoc="0" locked="0" layoutInCell="1" allowOverlap="1" wp14:anchorId="60EB4C77" wp14:editId="6729EA6E">
+          <wp:anchor distT="0" distB="0" distL="114300" distR="114300" simplePos="0" relativeHeight="251682816" behindDoc="0" locked="0" layoutInCell="1" allowOverlap="1" wp14:anchorId="7DC332C0" wp14:editId="517400FA">
             <wp:simplePos x="0" y="0"/>
             <wp:positionH relativeFrom="page">
               <wp:align>center</wp:align>
             </wp:positionH>
             <wp:positionV relativeFrom="paragraph">
-              <wp:posOffset>337397</wp:posOffset>
+              <wp:posOffset>406400</wp:posOffset>
             </wp:positionV>
-            <wp:extent cx="3987800" cy="2794000"/>
-            <wp:effectExtent l="0" t="0" r="0" b="6350"/>
+            <wp:extent cx="4705985" cy="3302000"/>
+            <wp:effectExtent l="0" t="0" r="0" b="0"/>
             <wp:wrapTopAndBottom/>
-            <wp:docPr id="39" name="Рисунок 39"/>
+            <wp:docPr id="4" name="Рисунок 4"/>
             <wp:cNvGraphicFramePr>
               <a:graphicFrameLocks xmlns:a="http://schemas.openxmlformats.org/drawingml/2006/main" noChangeAspect="1"/>
             </wp:cNvGraphicFramePr>
@@ -8085,13 +7596,13 @@
                         </a:ext>
                       </a:extLst>
                     </a:blip>
-                    <a:srcRect r="34848" b="21204"/>
+                    <a:srcRect r="34156" b="20448"/>
                     <a:stretch/>
                   </pic:blipFill>
                   <pic:spPr bwMode="auto">
                     <a:xfrm>
                       <a:off x="0" y="0"/>
-                      <a:ext cx="3987800" cy="2794000"/>
+                      <a:ext cx="4705985" cy="3302000"/>
                     </a:xfrm>
                     <a:prstGeom prst="rect">
                       <a:avLst/>
@@ -8108,6 +7619,12 @@
                 </pic:pic>
               </a:graphicData>
             </a:graphic>
+            <wp14:sizeRelH relativeFrom="margin">
+              <wp14:pctWidth>0</wp14:pctWidth>
+            </wp14:sizeRelH>
+            <wp14:sizeRelV relativeFrom="margin">
+              <wp14:pctHeight>0</wp14:pctHeight>
+            </wp14:sizeRelV>
           </wp:anchor>
         </w:drawing>
       </w:r>
@@ -8119,6 +7636,14 @@
         </w:rPr>
         <w:t>Результат роботи:</w:t>
       </w:r>
+    </w:p>
+    <w:p>
+      <w:pPr>
+        <w:ind w:firstLine="0"/>
+        <w:rPr>
+          <w:noProof/>
+        </w:rPr>
+      </w:pPr>
     </w:p>
     <w:p>
       <w:pPr>
@@ -8161,7 +7686,7 @@
         <v:path o:extrusionok="f" gradientshapeok="t" o:connecttype="rect"/>
         <o:lock v:ext="edit" aspectratio="t"/>
       </v:shapetype>
-      <v:shape id="_x0000_i1202" type="#_x0000_t75" style="width:9pt;height:16.5pt;visibility:visible;mso-wrap-style:square" o:bullet="t">
+      <v:shape id="_x0000_i1045" type="#_x0000_t75" style="width:8.65pt;height:16.65pt;visibility:visible;mso-wrap-style:square" o:bullet="t">
         <v:imagedata r:id="rId1" o:title=""/>
       </v:shape>
     </w:pict>

</xml_diff>